<commit_message>
Cambios prototipo 2 y 3
</commit_message>
<xml_diff>
--- a/Documentos y BD/Manual de Usuario Proyecto Aulas.docx
+++ b/Documentos y BD/Manual de Usuario Proyecto Aulas.docx
@@ -2956,41 +2956,29 @@
           <w:sz w:val="24"/>
           <w:szCs w:val="24"/>
         </w:rPr>
-        <w:t xml:space="preserve"> en la sección de agregar archivo nos desplegara este menú, ahí podremos asignarle un nombre y e</w:t>
-      </w:r>
-      <w:bookmarkStart w:id="0" w:name="_GoBack"/>
-      <w:bookmarkEnd w:id="0"/>
-      <w:r>
-        <w:rPr>
-          <w:rFonts w:ascii="Times New Roman" w:hAnsi="Times New Roman" w:cs="Times New Roman"/>
-          <w:sz w:val="24"/>
-          <w:szCs w:val="24"/>
-        </w:rPr>
-        <w:t>l archivo a subir.</w:t>
-      </w:r>
-    </w:p>
-    <w:p>
-      <w:pPr>
-        <w:rPr>
-          <w:rFonts w:ascii="Times New Roman" w:hAnsi="Times New Roman" w:cs="Times New Roman"/>
-          <w:sz w:val="24"/>
-          <w:szCs w:val="24"/>
-        </w:rPr>
-      </w:pPr>
-      <w:r>
-        <w:rPr>
-          <w:rFonts w:ascii="Times New Roman" w:hAnsi="Times New Roman" w:cs="Times New Roman"/>
-          <w:noProof/>
-          <w:sz w:val="24"/>
-          <w:szCs w:val="24"/>
-          <w:lang w:val="en-US"/>
+        <w:t xml:space="preserve"> en la sección de agregar archivo nos desplegara este menú, ahí podremos asignarle un nombre y el archivo a subir.</w:t>
+      </w:r>
+    </w:p>
+    <w:p>
+      <w:pPr>
+        <w:rPr>
+          <w:rFonts w:ascii="Times New Roman" w:hAnsi="Times New Roman" w:cs="Times New Roman"/>
+          <w:sz w:val="24"/>
+          <w:szCs w:val="24"/>
+        </w:rPr>
+      </w:pPr>
+      <w:r>
+        <w:rPr>
+          <w:rFonts w:ascii="Times New Roman" w:hAnsi="Times New Roman" w:cs="Times New Roman"/>
+          <w:sz w:val="24"/>
+          <w:szCs w:val="24"/>
         </w:rPr>
         <w:lastRenderedPageBreak/>
         <w:drawing>
-          <wp:inline distT="0" distB="0" distL="0" distR="0" wp14:anchorId="3E472B5A" wp14:editId="57E4EC6B">
-            <wp:extent cx="5612130" cy="3005455"/>
-            <wp:effectExtent l="0" t="0" r="7620" b="4445"/>
-            <wp:docPr id="31" name="Imagen 31"/>
+          <wp:inline distT="0" distB="0" distL="0" distR="0" wp14:anchorId="01396C56" wp14:editId="3C8E038E">
+            <wp:extent cx="5612130" cy="3032760"/>
+            <wp:effectExtent l="0" t="0" r="7620" b="0"/>
+            <wp:docPr id="34" name="Imagen 34"/>
             <wp:cNvGraphicFramePr>
               <a:graphicFrameLocks xmlns:a="http://schemas.openxmlformats.org/drawingml/2006/main" noChangeAspect="1"/>
             </wp:cNvGraphicFramePr>
@@ -3010,7 +2998,7 @@
                   <pic:spPr>
                     <a:xfrm>
                       <a:off x="0" y="0"/>
-                      <a:ext cx="5612130" cy="3005455"/>
+                      <a:ext cx="5612130" cy="3032760"/>
                     </a:xfrm>
                     <a:prstGeom prst="rect">
                       <a:avLst/>
@@ -3034,16 +3022,31 @@
       <w:r>
         <w:rPr>
           <w:rFonts w:ascii="Times New Roman" w:hAnsi="Times New Roman" w:cs="Times New Roman"/>
-          <w:noProof/>
-          <w:sz w:val="24"/>
-          <w:szCs w:val="24"/>
-          <w:lang w:val="en-US"/>
+          <w:sz w:val="24"/>
+          <w:szCs w:val="24"/>
+        </w:rPr>
+        <w:t>En esta sección se podrán modificar los datos de las tareas, desde su nombre, fecha límite y descripción, una vez llenados estos cambios pulsando el botón guardar es posible guardar todos los cambios.</w:t>
+      </w:r>
+    </w:p>
+    <w:p>
+      <w:pPr>
+        <w:rPr>
+          <w:rFonts w:ascii="Times New Roman" w:hAnsi="Times New Roman" w:cs="Times New Roman"/>
+          <w:sz w:val="24"/>
+          <w:szCs w:val="24"/>
+        </w:rPr>
+      </w:pPr>
+      <w:r>
+        <w:rPr>
+          <w:rFonts w:ascii="Times New Roman" w:hAnsi="Times New Roman" w:cs="Times New Roman"/>
+          <w:sz w:val="24"/>
+          <w:szCs w:val="24"/>
         </w:rPr>
         <w:drawing>
-          <wp:inline distT="0" distB="0" distL="0" distR="0" wp14:anchorId="21684477" wp14:editId="27786ADD">
-            <wp:extent cx="5612130" cy="1532255"/>
-            <wp:effectExtent l="0" t="0" r="7620" b="0"/>
-            <wp:docPr id="32" name="Imagen 32"/>
+          <wp:inline distT="0" distB="0" distL="0" distR="0" wp14:anchorId="1AD967AD" wp14:editId="08D3C69A">
+            <wp:extent cx="5612130" cy="1976755"/>
+            <wp:effectExtent l="0" t="0" r="7620" b="4445"/>
+            <wp:docPr id="35" name="Imagen 35"/>
             <wp:cNvGraphicFramePr>
               <a:graphicFrameLocks xmlns:a="http://schemas.openxmlformats.org/drawingml/2006/main" noChangeAspect="1"/>
             </wp:cNvGraphicFramePr>
@@ -3063,7 +3066,7 @@
                   <pic:spPr>
                     <a:xfrm>
                       <a:off x="0" y="0"/>
-                      <a:ext cx="5612130" cy="1532255"/>
+                      <a:ext cx="5612130" cy="1976755"/>
                     </a:xfrm>
                     <a:prstGeom prst="rect">
                       <a:avLst/>
@@ -3122,16 +3125,15 @@
       <w:r>
         <w:rPr>
           <w:rFonts w:ascii="Times New Roman" w:hAnsi="Times New Roman" w:cs="Times New Roman"/>
-          <w:noProof/>
-          <w:sz w:val="24"/>
-          <w:szCs w:val="24"/>
-          <w:lang w:val="en-US"/>
-        </w:rPr>
+          <w:sz w:val="24"/>
+          <w:szCs w:val="24"/>
+        </w:rPr>
+        <w:lastRenderedPageBreak/>
         <w:drawing>
-          <wp:inline distT="0" distB="0" distL="0" distR="0" wp14:anchorId="7C968FB9" wp14:editId="0CF11BC4">
-            <wp:extent cx="5612130" cy="2710815"/>
+          <wp:inline distT="0" distB="0" distL="0" distR="0" wp14:anchorId="5C82E524" wp14:editId="57AF12A8">
+            <wp:extent cx="5612130" cy="2994025"/>
             <wp:effectExtent l="0" t="0" r="7620" b="0"/>
-            <wp:docPr id="33" name="Imagen 33"/>
+            <wp:docPr id="36" name="Imagen 36"/>
             <wp:cNvGraphicFramePr>
               <a:graphicFrameLocks xmlns:a="http://schemas.openxmlformats.org/drawingml/2006/main" noChangeAspect="1"/>
             </wp:cNvGraphicFramePr>
@@ -3151,7 +3153,7 @@
                   <pic:spPr>
                     <a:xfrm>
                       <a:off x="0" y="0"/>
-                      <a:ext cx="5612130" cy="2710815"/>
+                      <a:ext cx="5612130" cy="2994025"/>
                     </a:xfrm>
                     <a:prstGeom prst="rect">
                       <a:avLst/>
@@ -3178,9 +3180,45 @@
           <w:sz w:val="24"/>
           <w:szCs w:val="24"/>
         </w:rPr>
-        <w:lastRenderedPageBreak/>
         <w:t xml:space="preserve">En el botón de entregas realizadas podremos ver todas las entregas que hayan realizado los estudiantes, podremos asignarle una nota y un estado. </w:t>
       </w:r>
+    </w:p>
+    <w:p>
+      <w:pPr>
+        <w:rPr>
+          <w:rFonts w:ascii="Times New Roman" w:hAnsi="Times New Roman" w:cs="Times New Roman"/>
+          <w:sz w:val="24"/>
+          <w:szCs w:val="24"/>
+        </w:rPr>
+      </w:pPr>
+      <w:r>
+        <w:rPr>
+          <w:rFonts w:ascii="Times New Roman" w:hAnsi="Times New Roman" w:cs="Times New Roman"/>
+          <w:sz w:val="24"/>
+          <w:szCs w:val="24"/>
+        </w:rPr>
+        <w:t xml:space="preserve">En el botón de “ver archivo” podremos visualizar el archivo adjunto, adicionalmente los botones rojo y verde de la parte superior permitirá el generar reportes de tipo </w:t>
+      </w:r>
+      <w:proofErr w:type="spellStart"/>
+      <w:r>
+        <w:rPr>
+          <w:rFonts w:ascii="Times New Roman" w:hAnsi="Times New Roman" w:cs="Times New Roman"/>
+          <w:sz w:val="24"/>
+          <w:szCs w:val="24"/>
+        </w:rPr>
+        <w:t>pdf</w:t>
+      </w:r>
+      <w:proofErr w:type="spellEnd"/>
+      <w:r>
+        <w:rPr>
+          <w:rFonts w:ascii="Times New Roman" w:hAnsi="Times New Roman" w:cs="Times New Roman"/>
+          <w:sz w:val="24"/>
+          <w:szCs w:val="24"/>
+        </w:rPr>
+        <w:t xml:space="preserve"> y Excel respectivamente con respecto a las notas de las entregas de los estudiantes.</w:t>
+      </w:r>
+      <w:bookmarkStart w:id="0" w:name="_GoBack"/>
+      <w:bookmarkEnd w:id="0"/>
     </w:p>
     <w:p/>
     <w:sectPr>

</xml_diff>